<commit_message>
Modified our plan to represent lates idea of developing the project
</commit_message>
<xml_diff>
--- a/plan/plan.docx
+++ b/plan/plan.docx
@@ -9,6 +9,7 @@
           <w:rFonts w:ascii="Baskerville" w:hAnsi="Baskerville"/>
           <w:sz w:val="40"/>
           <w:szCs w:val="40"/>
+          <w:lang w:val="en-US"/>
         </w:rPr>
       </w:pPr>
       <w:r>
@@ -16,19 +17,10 @@
           <w:rFonts w:ascii="Baskerville" w:hAnsi="Baskerville"/>
           <w:sz w:val="40"/>
           <w:szCs w:val="40"/>
-        </w:rPr>
-        <w:t xml:space="preserve">Robot </w:t>
-      </w:r>
-      <w:proofErr w:type="spellStart"/>
-      <w:r>
-        <w:rPr>
-          <w:rFonts w:ascii="Baskerville" w:hAnsi="Baskerville"/>
-          <w:sz w:val="40"/>
-          <w:szCs w:val="40"/>
-        </w:rPr>
-        <w:t>Arm</w:t>
-      </w:r>
-      <w:proofErr w:type="spellEnd"/>
+          <w:lang w:val="en-US"/>
+        </w:rPr>
+        <w:t>Robot Arm</w:t>
+      </w:r>
     </w:p>
     <w:p>
       <w:pPr>
@@ -37,6 +29,7 @@
           <w:rFonts w:ascii="Baskerville" w:hAnsi="Baskerville"/>
           <w:sz w:val="28"/>
           <w:szCs w:val="28"/>
+          <w:lang w:val="en-US"/>
         </w:rPr>
       </w:pPr>
       <w:r>
@@ -44,6 +37,7 @@
           <w:rFonts w:ascii="Baskerville" w:hAnsi="Baskerville"/>
           <w:sz w:val="28"/>
           <w:szCs w:val="28"/>
+          <w:lang w:val="en-US"/>
         </w:rPr>
         <w:t>Mikhail Romanov and Jaakko Aalto</w:t>
       </w:r>
@@ -55,43 +49,37 @@
           <w:rFonts w:ascii="Baskerville" w:hAnsi="Baskerville"/>
           <w:sz w:val="28"/>
           <w:szCs w:val="28"/>
-        </w:rPr>
-      </w:pPr>
-      <w:proofErr w:type="spellStart"/>
+          <w:lang w:val="en-US"/>
+        </w:rPr>
+      </w:pPr>
       <w:r>
         <w:rPr>
           <w:rFonts w:ascii="Baskerville" w:hAnsi="Baskerville"/>
           <w:sz w:val="28"/>
           <w:szCs w:val="28"/>
-        </w:rPr>
-        <w:t>December</w:t>
-      </w:r>
-      <w:proofErr w:type="spellEnd"/>
-      <w:r>
+          <w:lang w:val="en-US"/>
+        </w:rPr>
+        <w:t>December 2023</w:t>
+      </w:r>
+    </w:p>
+    <w:p>
+      <w:pPr>
+        <w:jc w:val="center"/>
         <w:rPr>
           <w:rFonts w:ascii="Baskerville" w:hAnsi="Baskerville"/>
           <w:sz w:val="28"/>
           <w:szCs w:val="28"/>
-        </w:rPr>
-        <w:t xml:space="preserve"> 2023</w:t>
-      </w:r>
-    </w:p>
-    <w:p>
-      <w:pPr>
-        <w:jc w:val="center"/>
+          <w:lang w:val="en-US"/>
+        </w:rPr>
+      </w:pPr>
+    </w:p>
+    <w:p>
+      <w:pPr>
         <w:rPr>
           <w:rFonts w:ascii="Baskerville" w:hAnsi="Baskerville"/>
           <w:sz w:val="28"/>
           <w:szCs w:val="28"/>
-        </w:rPr>
-      </w:pPr>
-    </w:p>
-    <w:p>
-      <w:pPr>
-        <w:rPr>
-          <w:rFonts w:ascii="Baskerville" w:hAnsi="Baskerville"/>
-          <w:sz w:val="28"/>
-          <w:szCs w:val="28"/>
+          <w:lang w:val="en-US"/>
         </w:rPr>
       </w:pPr>
     </w:p>
@@ -157,7 +145,14 @@
           <w:rFonts w:ascii="Baskerville" w:hAnsi="Baskerville"/>
           <w:lang w:val="en-US"/>
         </w:rPr>
-        <w:t xml:space="preserve">Simulation is being built in the Simulink (picture of inspiration below), mainly by Jaakko. And computer vision part will be in Python or in C++ (Mikhail has not decided), and it will be using Google’s </w:t>
+        <w:t>Simulation is being built in the Simulink (picture of inspiration below), mainly by Jaakko. And computer vision part will be in Python</w:t>
+      </w:r>
+      <w:r>
+        <w:rPr>
+          <w:rFonts w:ascii="Baskerville" w:hAnsi="Baskerville"/>
+          <w:lang w:val="en-US"/>
+        </w:rPr>
+        <w:t xml:space="preserve">, we will have ready to use computer vision using Google’s </w:t>
       </w:r>
       <w:proofErr w:type="spellStart"/>
       <w:r>
@@ -173,7 +168,23 @@
           <w:rFonts w:ascii="Baskerville" w:hAnsi="Baskerville"/>
           <w:lang w:val="en-US"/>
         </w:rPr>
-        <w:t xml:space="preserve"> library. </w:t>
+        <w:t xml:space="preserve"> ML to allow faster testing. But we will also be developing our own deep learning model using </w:t>
+      </w:r>
+      <w:proofErr w:type="spellStart"/>
+      <w:r>
+        <w:rPr>
+          <w:rFonts w:ascii="Baskerville" w:hAnsi="Baskerville"/>
+          <w:lang w:val="en-US"/>
+        </w:rPr>
+        <w:t>Tensorflow</w:t>
+      </w:r>
+      <w:proofErr w:type="spellEnd"/>
+      <w:r>
+        <w:rPr>
+          <w:rFonts w:ascii="Baskerville" w:hAnsi="Baskerville"/>
+          <w:lang w:val="en-US"/>
+        </w:rPr>
+        <w:t>.</w:t>
       </w:r>
     </w:p>
     <w:p>
@@ -189,23 +200,7 @@
           <w:rFonts w:ascii="Baskerville" w:hAnsi="Baskerville"/>
           <w:lang w:val="en-US"/>
         </w:rPr>
-        <w:t xml:space="preserve">In depth our idea is based that we will have program that will open web camera of the computer and it will detect </w:t>
-      </w:r>
-      <w:proofErr w:type="gramStart"/>
-      <w:r>
-        <w:rPr>
-          <w:rFonts w:ascii="Baskerville" w:hAnsi="Baskerville"/>
-          <w:lang w:val="en-US"/>
-        </w:rPr>
-        <w:t>users</w:t>
-      </w:r>
-      <w:proofErr w:type="gramEnd"/>
-      <w:r>
-        <w:rPr>
-          <w:rFonts w:ascii="Baskerville" w:hAnsi="Baskerville"/>
-          <w:lang w:val="en-US"/>
-        </w:rPr>
-        <w:t xml:space="preserve"> hand, and calculate theirs coordinates, after what program will send this coordinates to the Simulink where robot arm will receive them and move itself according to them. On the start this all will be two dimensional, but if we will have time and motivation, we will make this three dimensional, where computer vision will be calculation distance to the hand from the screen. </w:t>
+        <w:t xml:space="preserve">In depth our idea is based that we will have program that will open web camera of the computer and it will detect users hand, and calculate theirs coordinates, after what program will send this coordinates to the Simulink where robot arm will receive them and move itself according to them. On the start this all will be two dimensional, but if we will have time and motivation, we will make this three dimensional, where computer vision will be calculation distance to the hand from the screen. </w:t>
       </w:r>
     </w:p>
     <w:p>
@@ -258,23 +253,30 @@
           <w:rFonts w:ascii="Baskerville" w:hAnsi="Baskerville"/>
           <w:lang w:val="en-US"/>
         </w:rPr>
-        <w:t xml:space="preserve">Structure is relatively simple. Computer vision part will be having one class that will detect and calculate coordinates of the hand, and one main file that will be calling detection class and sending coordinates to the </w:t>
-      </w:r>
-      <w:proofErr w:type="spellStart"/>
-      <w:r>
-        <w:rPr>
-          <w:rFonts w:ascii="Baskerville" w:hAnsi="Baskerville"/>
-          <w:lang w:val="en-US"/>
-        </w:rPr>
-        <w:t>MatLab</w:t>
-      </w:r>
-      <w:proofErr w:type="spellEnd"/>
-      <w:r>
-        <w:rPr>
-          <w:rFonts w:ascii="Baskerville" w:hAnsi="Baskerville"/>
-          <w:lang w:val="en-US"/>
-        </w:rPr>
-        <w:t xml:space="preserve"> / Simulink. </w:t>
+        <w:t xml:space="preserve">Structure is relatively simple. </w:t>
+      </w:r>
+      <w:r>
+        <w:rPr>
+          <w:rFonts w:ascii="Baskerville" w:hAnsi="Baskerville"/>
+          <w:lang w:val="en-US"/>
+        </w:rPr>
+        <w:t>Ready to use computer vision will be located in python folder where is one python file that runs all.</w:t>
+      </w:r>
+    </w:p>
+    <w:p>
+      <w:pPr>
+        <w:ind w:left="360"/>
+        <w:rPr>
+          <w:rFonts w:ascii="Baskerville" w:hAnsi="Baskerville"/>
+          <w:lang w:val="en-US"/>
+        </w:rPr>
+      </w:pPr>
+      <w:r>
+        <w:rPr>
+          <w:rFonts w:ascii="Baskerville" w:hAnsi="Baskerville"/>
+          <w:lang w:val="en-US"/>
+        </w:rPr>
+        <w:t>Our own dl model will be in dl model folder. Where are four python files for collecting and processing data, one file for the model training and one file for executing hand detection. Also there are few folders that contain all the data that model trains on.</w:t>
       </w:r>
     </w:p>
     <w:p>
@@ -343,23 +345,7 @@
           <w:rFonts w:ascii="Baskerville" w:hAnsi="Baskerville"/>
           <w:lang w:val="en-US"/>
         </w:rPr>
-        <w:t xml:space="preserve">Mainly Mikhail will be developing computer vision part of this project and Jaakko will be developing simulation part. But </w:t>
-      </w:r>
-      <w:proofErr w:type="gramStart"/>
-      <w:r>
-        <w:rPr>
-          <w:rFonts w:ascii="Baskerville" w:hAnsi="Baskerville"/>
-          <w:lang w:val="en-US"/>
-        </w:rPr>
-        <w:t>also</w:t>
-      </w:r>
-      <w:proofErr w:type="gramEnd"/>
-      <w:r>
-        <w:rPr>
-          <w:rFonts w:ascii="Baskerville" w:hAnsi="Baskerville"/>
-          <w:lang w:val="en-US"/>
-        </w:rPr>
-        <w:t xml:space="preserve"> our idea is to learn with this project so both developers will be telling and explaining own art to another one so both will be having understanding of the whole project.</w:t>
+        <w:t>Mainly Mikhail will be developing computer vision part of this project and Jaakko will be developing simulation part. But also our idea is to learn with this project so both developers will be telling and explaining own art to another one so both will be having understanding of the whole project.</w:t>
       </w:r>
     </w:p>
     <w:sectPr>

</xml_diff>